<commit_message>
done :snake: :snake: :snake:
</commit_message>
<xml_diff>
--- a/Monte Carlo/LAPORAN TUGAS.docx
+++ b/Monte Carlo/LAPORAN TUGAS.docx
@@ -12,6 +12,8 @@
           <w:szCs w:val="28"/>
         </w:rPr>
       </w:pPr>
+      <w:bookmarkStart w:id="0" w:name="_GoBack"/>
+      <w:bookmarkEnd w:id="0"/>
       <w:r>
         <w:rPr>
           <w:rFonts w:cs="Times New Roman"/>
@@ -3336,10 +3338,10 @@
             <v:path o:extrusionok="f" gradientshapeok="t" o:connecttype="rect"/>
             <o:lock v:ext="edit" aspectratio="t"/>
           </v:shapetype>
-          <v:shape id="_x0000_i1033" type="#_x0000_t75" style="width:253.5pt;height:298.8pt" o:ole="">
+          <v:shape id="_x0000_i1025" type="#_x0000_t75" style="width:253.5pt;height:298.8pt" o:ole="">
             <v:imagedata r:id="rId6" o:title=""/>
           </v:shape>
-          <o:OLEObject Type="Embed" ProgID="Visio.Drawing.15" ShapeID="_x0000_i1033" DrawAspect="Content" ObjectID="_1617171950" r:id="rId7"/>
+          <o:OLEObject Type="Embed" ProgID="Visio.Drawing.15" ShapeID="_x0000_i1025" DrawAspect="Content" ObjectID="_1617177336" r:id="rId7"/>
         </w:object>
       </w:r>
     </w:p>
@@ -3401,12 +3403,21 @@
                               <w:t xml:space="preserve">Gambar </w:t>
                             </w:r>
                             <w:r>
+                              <w:rPr>
+                                <w:noProof/>
+                              </w:rPr>
                               <w:fldChar w:fldCharType="begin"/>
                             </w:r>
                             <w:r>
+                              <w:rPr>
+                                <w:noProof/>
+                              </w:rPr>
                               <w:instrText xml:space="preserve"> SEQ Gambar \* ARABIC </w:instrText>
                             </w:r>
                             <w:r>
+                              <w:rPr>
+                                <w:noProof/>
+                              </w:rPr>
                               <w:fldChar w:fldCharType="separate"/>
                             </w:r>
                             <w:r>
@@ -3416,18 +3427,13 @@
                               <w:t>1</w:t>
                             </w:r>
                             <w:r>
+                              <w:rPr>
+                                <w:noProof/>
+                              </w:rPr>
                               <w:fldChar w:fldCharType="end"/>
                             </w:r>
                             <w:r>
-                              <w:t xml:space="preserve"> </w:t>
-                            </w:r>
-                            <w:proofErr w:type="spellStart"/>
-                            <w:r>
-                              <w:t>Algoritma</w:t>
-                            </w:r>
-                            <w:proofErr w:type="spellEnd"/>
-                            <w:r>
-                              <w:t xml:space="preserve"> Monte Carlo 1</w:t>
+                              <w:t xml:space="preserve"> Algoritma Monte Carlo 1</w:t>
                             </w:r>
                           </w:p>
                         </w:txbxContent>
@@ -3465,12 +3471,21 @@
                         <w:t xml:space="preserve">Gambar </w:t>
                       </w:r>
                       <w:r>
+                        <w:rPr>
+                          <w:noProof/>
+                        </w:rPr>
                         <w:fldChar w:fldCharType="begin"/>
                       </w:r>
                       <w:r>
+                        <w:rPr>
+                          <w:noProof/>
+                        </w:rPr>
                         <w:instrText xml:space="preserve"> SEQ Gambar \* ARABIC </w:instrText>
                       </w:r>
                       <w:r>
+                        <w:rPr>
+                          <w:noProof/>
+                        </w:rPr>
                         <w:fldChar w:fldCharType="separate"/>
                       </w:r>
                       <w:r>
@@ -3480,18 +3495,13 @@
                         <w:t>1</w:t>
                       </w:r>
                       <w:r>
+                        <w:rPr>
+                          <w:noProof/>
+                        </w:rPr>
                         <w:fldChar w:fldCharType="end"/>
                       </w:r>
                       <w:r>
-                        <w:t xml:space="preserve"> </w:t>
-                      </w:r>
-                      <w:proofErr w:type="spellStart"/>
-                      <w:r>
-                        <w:t>Algoritma</w:t>
-                      </w:r>
-                      <w:proofErr w:type="spellEnd"/>
-                      <w:r>
-                        <w:t xml:space="preserve"> Monte Carlo 1</w:t>
+                        <w:t xml:space="preserve"> Algoritma Monte Carlo 1</w:t>
                       </w:r>
                     </w:p>
                   </w:txbxContent>
@@ -3565,12 +3575,21 @@
         <w:t xml:space="preserve">Flowchart </w:t>
       </w:r>
       <w:r>
+        <w:rPr>
+          <w:noProof/>
+        </w:rPr>
         <w:fldChar w:fldCharType="begin"/>
       </w:r>
       <w:r>
+        <w:rPr>
+          <w:noProof/>
+        </w:rPr>
         <w:instrText xml:space="preserve"> SEQ Flowchart \* ARABIC </w:instrText>
       </w:r>
       <w:r>
+        <w:rPr>
+          <w:noProof/>
+        </w:rPr>
         <w:fldChar w:fldCharType="separate"/>
       </w:r>
       <w:r>
@@ -3580,6 +3599,9 @@
         <w:t>1</w:t>
       </w:r>
       <w:r>
+        <w:rPr>
+          <w:noProof/>
+        </w:rPr>
         <w:fldChar w:fldCharType="end"/>
       </w:r>
       <w:r>
@@ -3769,10 +3791,10 @@
       </w:pPr>
       <w:r>
         <w:object w:dxaOrig="7380" w:dyaOrig="10291" w14:anchorId="3DF58C3C">
-          <v:shape id="_x0000_i1038" type="#_x0000_t75" style="width:254.6pt;height:355.05pt" o:ole="">
+          <v:shape id="_x0000_i1026" type="#_x0000_t75" style="width:254.6pt;height:355.05pt" o:ole="">
             <v:imagedata r:id="rId9" o:title=""/>
           </v:shape>
-          <o:OLEObject Type="Embed" ProgID="Visio.Drawing.15" ShapeID="_x0000_i1038" DrawAspect="Content" ObjectID="_1617171951" r:id="rId10"/>
+          <o:OLEObject Type="Embed" ProgID="Visio.Drawing.15" ShapeID="_x0000_i1026" DrawAspect="Content" ObjectID="_1617177337" r:id="rId10"/>
         </w:object>
       </w:r>
     </w:p>
@@ -3785,12 +3807,21 @@
         <w:t xml:space="preserve">Flowchart </w:t>
       </w:r>
       <w:r>
+        <w:rPr>
+          <w:noProof/>
+        </w:rPr>
         <w:fldChar w:fldCharType="begin"/>
       </w:r>
       <w:r>
+        <w:rPr>
+          <w:noProof/>
+        </w:rPr>
         <w:instrText xml:space="preserve"> SEQ Flowchart \* ARABIC </w:instrText>
       </w:r>
       <w:r>
+        <w:rPr>
+          <w:noProof/>
+        </w:rPr>
         <w:fldChar w:fldCharType="separate"/>
       </w:r>
       <w:r>
@@ -3800,6 +3831,9 @@
         <w:t>2</w:t>
       </w:r>
       <w:r>
+        <w:rPr>
+          <w:noProof/>
+        </w:rPr>
         <w:fldChar w:fldCharType="end"/>
       </w:r>
       <w:r>
@@ -3861,12 +3895,21 @@
         <w:t xml:space="preserve">Gambar </w:t>
       </w:r>
       <w:r>
+        <w:rPr>
+          <w:noProof/>
+        </w:rPr>
         <w:fldChar w:fldCharType="begin"/>
       </w:r>
       <w:r>
+        <w:rPr>
+          <w:noProof/>
+        </w:rPr>
         <w:instrText xml:space="preserve"> SEQ Gambar \* ARABIC </w:instrText>
       </w:r>
       <w:r>
+        <w:rPr>
+          <w:noProof/>
+        </w:rPr>
         <w:fldChar w:fldCharType="separate"/>
       </w:r>
       <w:r>
@@ -3876,6 +3919,9 @@
         <w:t>2</w:t>
       </w:r>
       <w:r>
+        <w:rPr>
+          <w:noProof/>
+        </w:rPr>
         <w:fldChar w:fldCharType="end"/>
       </w:r>
       <w:r>
@@ -4011,12 +4057,21 @@
         <w:t xml:space="preserve">Gambar </w:t>
       </w:r>
       <w:r>
+        <w:rPr>
+          <w:noProof/>
+        </w:rPr>
         <w:fldChar w:fldCharType="begin"/>
       </w:r>
       <w:r>
+        <w:rPr>
+          <w:noProof/>
+        </w:rPr>
         <w:instrText xml:space="preserve"> SEQ Gambar \* ARABIC </w:instrText>
       </w:r>
       <w:r>
+        <w:rPr>
+          <w:noProof/>
+        </w:rPr>
         <w:fldChar w:fldCharType="separate"/>
       </w:r>
       <w:r>
@@ -4026,6 +4081,9 @@
         <w:t>3</w:t>
       </w:r>
       <w:r>
+        <w:rPr>
+          <w:noProof/>
+        </w:rPr>
         <w:fldChar w:fldCharType="end"/>
       </w:r>
       <w:r>
@@ -4098,12 +4156,21 @@
         <w:t xml:space="preserve">Gambar </w:t>
       </w:r>
       <w:r>
+        <w:rPr>
+          <w:noProof/>
+        </w:rPr>
         <w:fldChar w:fldCharType="begin"/>
       </w:r>
       <w:r>
+        <w:rPr>
+          <w:noProof/>
+        </w:rPr>
         <w:instrText xml:space="preserve"> SEQ Gambar \* ARABIC </w:instrText>
       </w:r>
       <w:r>
+        <w:rPr>
+          <w:noProof/>
+        </w:rPr>
         <w:fldChar w:fldCharType="separate"/>
       </w:r>
       <w:r>
@@ -4113,6 +4180,9 @@
         <w:t>4</w:t>
       </w:r>
       <w:r>
+        <w:rPr>
+          <w:noProof/>
+        </w:rPr>
         <w:fldChar w:fldCharType="end"/>
       </w:r>
       <w:r>
@@ -4659,12 +4729,21 @@
         <w:t xml:space="preserve">Gambar </w:t>
       </w:r>
       <w:r>
+        <w:rPr>
+          <w:noProof/>
+        </w:rPr>
         <w:fldChar w:fldCharType="begin"/>
       </w:r>
       <w:r>
+        <w:rPr>
+          <w:noProof/>
+        </w:rPr>
         <w:instrText xml:space="preserve"> SEQ Gambar \* ARABIC </w:instrText>
       </w:r>
       <w:r>
+        <w:rPr>
+          <w:noProof/>
+        </w:rPr>
         <w:fldChar w:fldCharType="separate"/>
       </w:r>
       <w:r>
@@ -4674,6 +4753,9 @@
         <w:t>5</w:t>
       </w:r>
       <w:r>
+        <w:rPr>
+          <w:noProof/>
+        </w:rPr>
         <w:fldChar w:fldCharType="end"/>
       </w:r>
       <w:r>
@@ -4755,12 +4837,21 @@
         <w:t xml:space="preserve">Gambar </w:t>
       </w:r>
       <w:r>
+        <w:rPr>
+          <w:noProof/>
+        </w:rPr>
         <w:fldChar w:fldCharType="begin"/>
       </w:r>
       <w:r>
+        <w:rPr>
+          <w:noProof/>
+        </w:rPr>
         <w:instrText xml:space="preserve"> SEQ Gambar \* ARABIC </w:instrText>
       </w:r>
       <w:r>
+        <w:rPr>
+          <w:noProof/>
+        </w:rPr>
         <w:fldChar w:fldCharType="separate"/>
       </w:r>
       <w:r>
@@ -4770,6 +4861,9 @@
         <w:t>6</w:t>
       </w:r>
       <w:r>
+        <w:rPr>
+          <w:noProof/>
+        </w:rPr>
         <w:fldChar w:fldCharType="end"/>
       </w:r>
       <w:r>
@@ -4918,10 +5012,7 @@
       </w:r>
       <w:proofErr w:type="spellEnd"/>
       <w:r>
-        <w:t xml:space="preserve"> integral. </w:t>
-      </w:r>
-      <w:r>
-        <w:t xml:space="preserve">Dari </w:t>
+        <w:t xml:space="preserve"> integral. Dari </w:t>
       </w:r>
       <w:proofErr w:type="spellStart"/>
       <w:r>
@@ -5041,10 +5132,7 @@
       </w:r>
       <w:proofErr w:type="spellEnd"/>
       <w:r>
-        <w:t xml:space="preserve"> juga</w:t>
-      </w:r>
-      <w:r>
-        <w:t xml:space="preserve">. </w:t>
+        <w:t xml:space="preserve"> juga. </w:t>
       </w:r>
     </w:p>
     <w:p/>
@@ -5068,18 +5156,8 @@
           <w:b/>
           <w:szCs w:val="24"/>
         </w:rPr>
-        <w:t xml:space="preserve">Hasil dan </w:t>
-      </w:r>
-      <w:proofErr w:type="spellStart"/>
-      <w:r>
-        <w:rPr>
-          <w:rFonts w:cs="Times New Roman"/>
-          <w:b/>
-          <w:szCs w:val="24"/>
-        </w:rPr>
-        <w:t>Penjelasan</w:t>
-      </w:r>
-      <w:proofErr w:type="spellEnd"/>
+        <w:t>Kesimpulan</w:t>
+      </w:r>
     </w:p>
     <w:p>
       <w:pPr>
@@ -5893,8 +5971,6 @@
       <w:r>
         <w:t xml:space="preserve"> k, f min, dan f maks.</w:t>
       </w:r>
-      <w:bookmarkStart w:id="0" w:name="_GoBack"/>
-      <w:bookmarkEnd w:id="0"/>
     </w:p>
     <w:sectPr>
       <w:pgSz w:w="11906" w:h="16838"/>

</xml_diff>